<commit_message>
1. Updated ideas.docx to add notes+links on EMR setup, 2. added python script to load daat from JSON into mongo database, 3. added screenshot of imported review.json file (deliverable)
</commit_message>
<xml_diff>
--- a/ideas.docx
+++ b/ideas.docx
@@ -48,8 +48,6 @@
       <w:r>
         <w:t xml:space="preserve"> ideas</w:t>
       </w:r>
-      <w:bookmarkStart w:id="0" w:name="_GoBack"/>
-      <w:bookmarkEnd w:id="0"/>
     </w:p>
     <w:p>
       <w:pPr>
@@ -89,6 +87,151 @@
       <w:r>
         <w:t>…..and maybe interesting insights like “people who prefer Swedish food have tastes very different from all other preference-based groups of people”</w:t>
       </w:r>
+    </w:p>
+    <w:p/>
+    <w:p/>
+    <w:p>
+      <w:r>
+        <w:t>#####</w:t>
+      </w:r>
+    </w:p>
+    <w:p>
+      <w:pPr>
+        <w:rPr>
+          <w:b/>
+        </w:rPr>
+      </w:pPr>
+      <w:bookmarkStart w:id="0" w:name="_GoBack"/>
+      <w:r>
+        <w:rPr>
+          <w:b/>
+        </w:rPr>
+        <w:t>Notes on EMR setup</w:t>
+      </w:r>
+    </w:p>
+    <w:bookmarkEnd w:id="0"/>
+    <w:p/>
+    <w:p>
+      <w:r>
+        <w:t>AWS blog on EMR setup and a few other useful things:</w:t>
+      </w:r>
+    </w:p>
+    <w:p>
+      <w:hyperlink r:id="rId5" w:history="1">
+        <w:r>
+          <w:rPr>
+            <w:rStyle w:val="Hyperlink"/>
+          </w:rPr>
+          <w:t>https://aws.amazon.com/blogs/big-data/building-a-recommendation-engine-with-spark-ml-on-amazon-emr-using-zeppelin/</w:t>
+        </w:r>
+      </w:hyperlink>
+    </w:p>
+    <w:p/>
+    <w:p/>
+    <w:p>
+      <w:r>
+        <w:t>Adding new users to your AWS instance/EMR:</w:t>
+      </w:r>
+    </w:p>
+    <w:p>
+      <w:hyperlink r:id="rId6" w:history="1">
+        <w:r>
+          <w:rPr>
+            <w:rStyle w:val="Hyperlink"/>
+          </w:rPr>
+          <w:t>https://docs.aws.amazon.com/AWSEC2/latest/UserGuide/managing-users.html</w:t>
+        </w:r>
+      </w:hyperlink>
+    </w:p>
+    <w:p/>
+    <w:p>
+      <w:r>
+        <w:t xml:space="preserve">Make new user </w:t>
+      </w:r>
+      <w:proofErr w:type="spellStart"/>
+      <w:r>
+        <w:t>sudo</w:t>
+      </w:r>
+      <w:proofErr w:type="spellEnd"/>
+      <w:r>
+        <w:t xml:space="preserve"> user (increase permissions)</w:t>
+      </w:r>
+    </w:p>
+    <w:p>
+      <w:hyperlink r:id="rId7" w:history="1">
+        <w:r>
+          <w:rPr>
+            <w:rStyle w:val="Hyperlink"/>
+          </w:rPr>
+          <w:t>https://www.helicaltech.com/create-multiple-sudo-users-to-ec2-amazon-linux/</w:t>
+        </w:r>
+      </w:hyperlink>
+    </w:p>
+    <w:p>
+      <w:pPr>
+        <w:pStyle w:val="ListParagraph"/>
+        <w:numPr>
+          <w:ilvl w:val="0"/>
+          <w:numId w:val="1"/>
+        </w:numPr>
+      </w:pPr>
+      <w:r>
+        <w:t xml:space="preserve">Edit </w:t>
+      </w:r>
+      <w:proofErr w:type="spellStart"/>
+      <w:r>
+        <w:t>visudo</w:t>
+      </w:r>
+      <w:proofErr w:type="spellEnd"/>
+      <w:r>
+        <w:t xml:space="preserve"> file</w:t>
+      </w:r>
+    </w:p>
+    <w:p>
+      <w:pPr>
+        <w:pStyle w:val="ListParagraph"/>
+      </w:pPr>
+      <w:hyperlink r:id="rId8" w:history="1">
+        <w:r>
+          <w:rPr>
+            <w:rStyle w:val="Hyperlink"/>
+          </w:rPr>
+          <w:t>https://www.garron.me/en/linux/visudo-command-sudoers-file-sudo-default-editor.html</w:t>
+        </w:r>
+      </w:hyperlink>
+    </w:p>
+    <w:p>
+      <w:pPr>
+        <w:pStyle w:val="ListParagraph"/>
+        <w:numPr>
+          <w:ilvl w:val="0"/>
+          <w:numId w:val="1"/>
+        </w:numPr>
+      </w:pPr>
+      <w:r>
+        <w:t>Note: the new user can now do ‘</w:t>
+      </w:r>
+      <w:proofErr w:type="spellStart"/>
+      <w:r>
+        <w:t>sudo</w:t>
+      </w:r>
+      <w:proofErr w:type="spellEnd"/>
+      <w:r>
+        <w:t xml:space="preserve"> </w:t>
+      </w:r>
+      <w:proofErr w:type="spellStart"/>
+      <w:r>
+        <w:t>su</w:t>
+      </w:r>
+      <w:proofErr w:type="spellEnd"/>
+      <w:r>
+        <w:t xml:space="preserve">’ and assume the role of root user.  This allows </w:t>
+      </w:r>
+    </w:p>
+    <w:p>
+      <w:pPr>
+        <w:pStyle w:val="ListParagraph"/>
+      </w:pPr>
     </w:p>
     <w:sectPr>
       <w:pgSz w:w="12240" w:h="15840"/>
@@ -659,6 +802,17 @@
       <w:contextualSpacing/>
     </w:pPr>
   </w:style>
+  <w:style w:type="character" w:styleId="Hyperlink">
+    <w:name w:val="Hyperlink"/>
+    <w:basedOn w:val="DefaultParagraphFont"/>
+    <w:uiPriority w:val="99"/>
+    <w:unhideWhenUsed/>
+    <w:rsid w:val="00627626"/>
+    <w:rPr>
+      <w:color w:val="0563C1" w:themeColor="hyperlink"/>
+      <w:u w:val="single"/>
+    </w:rPr>
+  </w:style>
 </w:styles>
 </file>
 

</xml_diff>

<commit_message>
minor updates to ideas.docx
</commit_message>
<xml_diff>
--- a/ideas.docx
+++ b/ideas.docx
@@ -94,6 +94,9 @@
       <w:r>
         <w:t>#####</w:t>
       </w:r>
+      <w:r>
+        <w:t>#################################################</w:t>
+      </w:r>
     </w:p>
     <w:p>
       <w:pPr>
@@ -101,7 +104,6 @@
           <w:b/>
         </w:rPr>
       </w:pPr>
-      <w:bookmarkStart w:id="0" w:name="_GoBack"/>
       <w:r>
         <w:rPr>
           <w:b/>
@@ -109,7 +111,13 @@
         <w:t>Notes on EMR setup</w:t>
       </w:r>
     </w:p>
-    <w:bookmarkEnd w:id="0"/>
+    <w:p>
+      <w:r>
+        <w:t>Jan 15, 2018</w:t>
+      </w:r>
+      <w:bookmarkStart w:id="0" w:name="_GoBack"/>
+      <w:bookmarkEnd w:id="0"/>
+    </w:p>
     <w:p/>
     <w:p>
       <w:r>
@@ -146,15 +154,7 @@
     <w:p/>
     <w:p>
       <w:r>
-        <w:t xml:space="preserve">Make new user </w:t>
-      </w:r>
-      <w:proofErr w:type="spellStart"/>
-      <w:r>
-        <w:t>sudo</w:t>
-      </w:r>
-      <w:proofErr w:type="spellEnd"/>
-      <w:r>
-        <w:t xml:space="preserve"> user (increase permissions)</w:t>
+        <w:t>Make new user sudo user (increase permissions)</w:t>
       </w:r>
     </w:p>
     <w:p>
@@ -176,15 +176,7 @@
         </w:numPr>
       </w:pPr>
       <w:r>
-        <w:t xml:space="preserve">Edit </w:t>
-      </w:r>
-      <w:proofErr w:type="spellStart"/>
-      <w:r>
-        <w:t>visudo</w:t>
-      </w:r>
-      <w:proofErr w:type="spellEnd"/>
-      <w:r>
-        <w:t xml:space="preserve"> file</w:t>
+        <w:t>Edit visudo file</w:t>
       </w:r>
     </w:p>
     <w:p>
@@ -209,23 +201,7 @@
         </w:numPr>
       </w:pPr>
       <w:r>
-        <w:t>Note: the new user can now do ‘</w:t>
-      </w:r>
-      <w:proofErr w:type="spellStart"/>
-      <w:r>
-        <w:t>sudo</w:t>
-      </w:r>
-      <w:proofErr w:type="spellEnd"/>
-      <w:r>
-        <w:t xml:space="preserve"> </w:t>
-      </w:r>
-      <w:proofErr w:type="spellStart"/>
-      <w:r>
-        <w:t>su</w:t>
-      </w:r>
-      <w:proofErr w:type="spellEnd"/>
-      <w:r>
-        <w:t xml:space="preserve">’ and assume the role of root user.  This allows </w:t>
+        <w:t xml:space="preserve">Note: the new user can now do ‘sudo su’ and assume the role of root user.  This allows </w:t>
       </w:r>
     </w:p>
     <w:p>

</xml_diff>

<commit_message>
added naive bayes classifier for sentiment prediction
</commit_message>
<xml_diff>
--- a/ideas.docx
+++ b/ideas.docx
@@ -112,12 +112,7 @@
         </w:numPr>
       </w:pPr>
       <w:r>
-        <w:t>Incorporate bias</w:t>
-      </w:r>
-      <w:bookmarkStart w:id="0" w:name="_GoBack"/>
-      <w:bookmarkEnd w:id="0"/>
-      <w:r>
-        <w:t>?</w:t>
+        <w:t>Incorporate bias?</w:t>
       </w:r>
     </w:p>
     <w:p/>
@@ -744,6 +739,91 @@
       </w:pPr>
     </w:p>
     <w:p>
+      <w:pPr>
+        <w:ind w:left="720"/>
+      </w:pPr>
+    </w:p>
+    <w:p>
+      <w:pPr>
+        <w:ind w:left="720"/>
+      </w:pPr>
+    </w:p>
+    <w:p>
+      <w:pPr>
+        <w:ind w:left="720"/>
+      </w:pPr>
+    </w:p>
+    <w:p>
+      <w:pPr>
+        <w:ind w:left="720"/>
+      </w:pPr>
+    </w:p>
+    <w:p>
+      <w:pPr>
+        <w:ind w:left="720"/>
+      </w:pPr>
+    </w:p>
+    <w:p>
+      <w:pPr>
+        <w:ind w:left="720"/>
+      </w:pPr>
+    </w:p>
+    <w:p>
+      <w:pPr>
+        <w:ind w:left="720"/>
+      </w:pPr>
+    </w:p>
+    <w:p>
+      <w:pPr>
+        <w:ind w:left="720"/>
+      </w:pPr>
+    </w:p>
+    <w:p>
+      <w:pPr>
+        <w:ind w:left="720"/>
+      </w:pPr>
+    </w:p>
+    <w:p>
+      <w:pPr>
+        <w:ind w:left="720"/>
+      </w:pPr>
+    </w:p>
+    <w:p>
+      <w:pPr>
+        <w:ind w:left="720"/>
+      </w:pPr>
+    </w:p>
+    <w:p>
+      <w:pPr>
+        <w:ind w:left="720"/>
+      </w:pPr>
+    </w:p>
+    <w:p>
+      <w:pPr>
+        <w:ind w:left="720"/>
+      </w:pPr>
+    </w:p>
+    <w:p>
+      <w:pPr>
+        <w:ind w:left="720"/>
+      </w:pPr>
+    </w:p>
+    <w:p>
+      <w:pPr>
+        <w:ind w:left="720"/>
+      </w:pPr>
+    </w:p>
+    <w:p>
+      <w:pPr>
+        <w:ind w:left="720"/>
+      </w:pPr>
+    </w:p>
+    <w:p>
+      <w:pPr>
+        <w:ind w:left="720"/>
+      </w:pPr>
+    </w:p>
+    <w:p>
       <w:r>
         <w:tab/>
       </w:r>
@@ -759,15 +839,183 @@
       </w:pPr>
     </w:p>
     <w:p>
-      <w:pPr>
-        <w:ind w:left="720"/>
-      </w:pPr>
-    </w:p>
-    <w:p>
-      <w:pPr>
-        <w:pStyle w:val="ListParagraph"/>
-      </w:pPr>
-    </w:p>
+      <w:r>
+        <w:t>KK Notes</w:t>
+      </w:r>
+    </w:p>
+    <w:p/>
+    <w:p>
+      <w:r>
+        <w:t>Run spark on EMR:</w:t>
+      </w:r>
+    </w:p>
+    <w:p>
+      <w:r>
+        <w:t>pyspark --packages org.mongodb.spark:mongo-spark-connector_2.11:2.2.0 --master yarn  --driver-memory 20G --driver-cores 4 --executor-cores 4 --executor-memory 20G</w:t>
+      </w:r>
+    </w:p>
+    <w:p/>
+    <w:p/>
+    <w:p>
+      <w:r>
+        <w:t>Naïve Bayes notes:</w:t>
+      </w:r>
+    </w:p>
+    <w:p>
+      <w:hyperlink r:id="rId9" w:history="1">
+        <w:r>
+          <w:rPr>
+            <w:rStyle w:val="Hyperlink"/>
+          </w:rPr>
+          <w:t>http://blog.datumbox.com/machine-learning-tutorial-the-naive-bayes-text-classifier/</w:t>
+        </w:r>
+      </w:hyperlink>
+    </w:p>
+    <w:p>
+      <w:r>
+        <w:t xml:space="preserve">Usually Multinomial Naive Bayes is used when the multiple occurrences of the words matter a lot in the classification problem. Such an example is when we try to perform Topic Classification. </w:t>
+      </w:r>
+      <w:r>
+        <w:rPr>
+          <w:highlight w:val="yellow"/>
+        </w:rPr>
+        <w:t xml:space="preserve">The </w:t>
+      </w:r>
+      <w:r>
+        <w:rPr>
+          <w:highlight w:val="yellow"/>
+        </w:rPr>
+        <w:t xml:space="preserve">Binarized </w:t>
+      </w:r>
+      <w:r>
+        <w:rPr>
+          <w:highlight w:val="yellow"/>
+        </w:rPr>
+        <w:t xml:space="preserve">(Boolean) </w:t>
+      </w:r>
+      <w:r>
+        <w:rPr>
+          <w:highlight w:val="yellow"/>
+        </w:rPr>
+        <w:t xml:space="preserve">Multinomial </w:t>
+      </w:r>
+      <w:r>
+        <w:rPr>
+          <w:highlight w:val="yellow"/>
+        </w:rPr>
+        <w:t>Naive Bayes is used when the frequencies of the words don’t play a key role in our classification. Such an example is Sentiment Analysis</w:t>
+      </w:r>
+      <w:r>
+        <w:t xml:space="preserve">, where it does not really matter how many times someone mentions the word “bad” but rather only the fact that he </w:t>
+      </w:r>
+      <w:r>
+        <w:t>does.</w:t>
+      </w:r>
+    </w:p>
+    <w:p>
+      <w:pPr>
+        <w:pStyle w:val="ListParagraph"/>
+        <w:numPr>
+          <w:ilvl w:val="0"/>
+          <w:numId w:val="1"/>
+        </w:numPr>
+      </w:pPr>
+      <w:r>
+        <w:t xml:space="preserve">Binarized (Boolean) Multinomial Naive Bayes </w:t>
+      </w:r>
+      <w:r>
+        <w:t>: instead of measuring all the occurrences of the term t in the document, it measures it only</w:t>
+      </w:r>
+      <w:r>
+        <w:t xml:space="preserve"> once</w:t>
+      </w:r>
+    </w:p>
+    <w:p>
+      <w:pPr>
+        <w:pStyle w:val="ListParagraph"/>
+        <w:numPr>
+          <w:ilvl w:val="0"/>
+          <w:numId w:val="1"/>
+        </w:numPr>
+      </w:pPr>
+      <w:hyperlink r:id="rId10" w:history="1">
+        <w:r>
+          <w:rPr>
+            <w:rStyle w:val="Hyperlink"/>
+          </w:rPr>
+          <w:t>https://gist.github.com/mitallast/87f0d0c5a8e5447c1626</w:t>
+        </w:r>
+      </w:hyperlink>
+    </w:p>
+    <w:p>
+      <w:r>
+        <w:t xml:space="preserve">Spark notebook on </w:t>
+      </w:r>
+      <w:r>
+        <w:t>ML examples:</w:t>
+      </w:r>
+    </w:p>
+    <w:p>
+      <w:hyperlink r:id="rId11" w:history="1">
+        <w:r>
+          <w:rPr>
+            <w:rStyle w:val="Hyperlink"/>
+          </w:rPr>
+          <w:t>https://github.com/apache/spark/tree/master/examples/src/main/python/ml</w:t>
+        </w:r>
+      </w:hyperlink>
+    </w:p>
+    <w:p/>
+    <w:p>
+      <w:r>
+        <w:t>ngrams example:</w:t>
+      </w:r>
+    </w:p>
+    <w:p>
+      <w:hyperlink r:id="rId12" w:history="1">
+        <w:r>
+          <w:rPr>
+            <w:rStyle w:val="Hyperlink"/>
+          </w:rPr>
+          <w:t>https://github.com/apache/spark/blob/master/examples/src/main/python/ml/n_gram_example.py</w:t>
+        </w:r>
+      </w:hyperlink>
+    </w:p>
+    <w:p/>
+    <w:p>
+      <w:pPr>
+        <w:rPr>
+          <w:b/>
+        </w:rPr>
+      </w:pPr>
+      <w:r>
+        <w:rPr>
+          <w:b/>
+        </w:rPr>
+        <w:t>try StopWordsRemover</w:t>
+      </w:r>
+    </w:p>
+    <w:p/>
+    <w:p>
+      <w:r>
+        <w:t>great page for handy spark-ml functions:</w:t>
+      </w:r>
+    </w:p>
+    <w:p>
+      <w:hyperlink r:id="rId13" w:history="1">
+        <w:r>
+          <w:rPr>
+            <w:rStyle w:val="Hyperlink"/>
+          </w:rPr>
+          <w:t>https://spark.apache.org/docs/2.1.0/ml-features.html</w:t>
+        </w:r>
+      </w:hyperlink>
+    </w:p>
+    <w:p>
+      <w:bookmarkStart w:id="0" w:name="_GoBack"/>
+      <w:bookmarkEnd w:id="0"/>
+    </w:p>
+    <w:p/>
     <w:sectPr>
       <w:pgSz w:w="12240" w:h="15840"/>
       <w:pgMar w:top="1440" w:right="1440" w:bottom="1440" w:left="1440" w:header="720" w:footer="720" w:gutter="0"/>

</xml_diff>

<commit_message>
added n-grams to naive bayes + metrics with 3 NB models
</commit_message>
<xml_diff>
--- a/ideas.docx
+++ b/ideas.docx
@@ -130,47 +130,13 @@
       </w:r>
     </w:p>
     <w:p>
-      <w:proofErr w:type="spellStart"/>
-      <w:r>
-        <w:t>git</w:t>
-      </w:r>
-      <w:proofErr w:type="spellEnd"/>
-      <w:r>
-        <w:t xml:space="preserve"> </w:t>
-      </w:r>
-      <w:proofErr w:type="spellStart"/>
-      <w:r>
-        <w:t>config</w:t>
-      </w:r>
-      <w:proofErr w:type="spellEnd"/>
-      <w:r>
-        <w:t xml:space="preserve"> --local user.name "other-user-name"</w:t>
-      </w:r>
-    </w:p>
-    <w:p>
-      <w:proofErr w:type="spellStart"/>
-      <w:r>
-        <w:t>git</w:t>
-      </w:r>
-      <w:proofErr w:type="spellEnd"/>
-      <w:r>
-        <w:t xml:space="preserve"> </w:t>
-      </w:r>
-      <w:proofErr w:type="spellStart"/>
-      <w:r>
-        <w:t>config</w:t>
-      </w:r>
-      <w:proofErr w:type="spellEnd"/>
-      <w:r>
-        <w:t xml:space="preserve"> --local </w:t>
-      </w:r>
-      <w:proofErr w:type="spellStart"/>
-      <w:r>
-        <w:t>user.email</w:t>
-      </w:r>
-      <w:proofErr w:type="spellEnd"/>
-      <w:r>
-        <w:t xml:space="preserve"> other-email-address</w:t>
+      <w:r>
+        <w:t>git config --local user.name "other-user-name"</w:t>
+      </w:r>
+    </w:p>
+    <w:p>
+      <w:r>
+        <w:t>git config --local user.email other-email-address</w:t>
       </w:r>
     </w:p>
     <w:p/>
@@ -248,7 +214,6 @@
           <w:rFonts w:ascii="Times New Roman" w:eastAsia="Times New Roman" w:hAnsi="Times New Roman" w:cs="Times New Roman"/>
         </w:rPr>
       </w:pPr>
-      <w:proofErr w:type="spellStart"/>
       <w:r>
         <w:rPr>
           <w:rFonts w:ascii="Consolas" w:eastAsia="Times New Roman" w:hAnsi="Consolas" w:cs="Times New Roman"/>
@@ -258,7 +223,6 @@
         </w:rPr>
         <w:t>sudo</w:t>
       </w:r>
-      <w:proofErr w:type="spellEnd"/>
       <w:r>
         <w:rPr>
           <w:rFonts w:ascii="Consolas" w:eastAsia="Times New Roman" w:hAnsi="Consolas" w:cs="Times New Roman"/>
@@ -317,7 +281,6 @@
         </w:rPr>
         <w:t>--</w:t>
       </w:r>
-      <w:proofErr w:type="spellStart"/>
       <w:r>
         <w:rPr>
           <w:rFonts w:ascii="Consolas" w:eastAsia="Times New Roman" w:hAnsi="Consolas" w:cs="Times New Roman"/>
@@ -327,7 +290,6 @@
         </w:rPr>
         <w:t>ssh</w:t>
       </w:r>
-      <w:proofErr w:type="spellEnd"/>
       <w:r>
         <w:rPr>
           <w:rFonts w:ascii="Consolas" w:eastAsia="Times New Roman" w:hAnsi="Consolas" w:cs="Times New Roman"/>
@@ -344,9 +306,197 @@
           <w:sz w:val="21"/>
           <w:szCs w:val="21"/>
         </w:rPr>
-        <w:t>"/</w:t>
-      </w:r>
-      <w:proofErr w:type="spellStart"/>
+        <w:t>"/usr/bin/ssh -i ~/&lt;YOUR KEY FILE&gt;.pem"</w:t>
+      </w:r>
+      <w:r>
+        <w:rPr>
+          <w:rFonts w:ascii="Consolas" w:eastAsia="Times New Roman" w:hAnsi="Consolas" w:cs="Times New Roman"/>
+          <w:color w:val="333333"/>
+          <w:sz w:val="21"/>
+          <w:szCs w:val="21"/>
+        </w:rPr>
+        <w:t xml:space="preserve"> hadoop@ec2</w:t>
+      </w:r>
+      <w:r>
+        <w:rPr>
+          <w:rFonts w:ascii="Consolas" w:eastAsia="Times New Roman" w:hAnsi="Consolas" w:cs="Times New Roman"/>
+          <w:color w:val="A67F59"/>
+          <w:sz w:val="21"/>
+          <w:szCs w:val="21"/>
+        </w:rPr>
+        <w:t>-&lt;</w:t>
+      </w:r>
+      <w:r>
+        <w:rPr>
+          <w:rFonts w:ascii="Consolas" w:eastAsia="Times New Roman" w:hAnsi="Consolas" w:cs="Times New Roman"/>
+          <w:color w:val="333333"/>
+          <w:sz w:val="21"/>
+          <w:szCs w:val="21"/>
+        </w:rPr>
+        <w:t>MASTER</w:t>
+      </w:r>
+      <w:r>
+        <w:rPr>
+          <w:rFonts w:ascii="Consolas" w:eastAsia="Times New Roman" w:hAnsi="Consolas" w:cs="Times New Roman"/>
+          <w:color w:val="A67F59"/>
+          <w:sz w:val="21"/>
+          <w:szCs w:val="21"/>
+        </w:rPr>
+        <w:t>-</w:t>
+      </w:r>
+      <w:r>
+        <w:rPr>
+          <w:rFonts w:ascii="Consolas" w:eastAsia="Times New Roman" w:hAnsi="Consolas" w:cs="Times New Roman"/>
+          <w:color w:val="333333"/>
+          <w:sz w:val="21"/>
+          <w:szCs w:val="21"/>
+        </w:rPr>
+        <w:t>PUBLIC</w:t>
+      </w:r>
+      <w:r>
+        <w:rPr>
+          <w:rFonts w:ascii="Consolas" w:eastAsia="Times New Roman" w:hAnsi="Consolas" w:cs="Times New Roman"/>
+          <w:color w:val="A67F59"/>
+          <w:sz w:val="21"/>
+          <w:szCs w:val="21"/>
+        </w:rPr>
+        <w:t>-</w:t>
+      </w:r>
+      <w:r>
+        <w:rPr>
+          <w:rFonts w:ascii="Consolas" w:eastAsia="Times New Roman" w:hAnsi="Consolas" w:cs="Times New Roman"/>
+          <w:color w:val="333333"/>
+          <w:sz w:val="21"/>
+          <w:szCs w:val="21"/>
+        </w:rPr>
+        <w:t>IP</w:t>
+      </w:r>
+      <w:r>
+        <w:rPr>
+          <w:rFonts w:ascii="Consolas" w:eastAsia="Times New Roman" w:hAnsi="Consolas" w:cs="Times New Roman"/>
+          <w:color w:val="A67F59"/>
+          <w:sz w:val="21"/>
+          <w:szCs w:val="21"/>
+        </w:rPr>
+        <w:t>&gt;</w:t>
+      </w:r>
+      <w:r>
+        <w:rPr>
+          <w:rFonts w:ascii="Consolas" w:eastAsia="Times New Roman" w:hAnsi="Consolas" w:cs="Times New Roman"/>
+          <w:color w:val="5F6364"/>
+          <w:sz w:val="21"/>
+          <w:szCs w:val="21"/>
+        </w:rPr>
+        <w:t>.</w:t>
+      </w:r>
+      <w:r>
+        <w:rPr>
+          <w:rFonts w:ascii="Consolas" w:eastAsia="Times New Roman" w:hAnsi="Consolas" w:cs="Times New Roman"/>
+          <w:color w:val="A67F59"/>
+          <w:sz w:val="21"/>
+          <w:szCs w:val="21"/>
+        </w:rPr>
+        <w:t>&lt;</w:t>
+      </w:r>
+      <w:r>
+        <w:rPr>
+          <w:rFonts w:ascii="Consolas" w:eastAsia="Times New Roman" w:hAnsi="Consolas" w:cs="Times New Roman"/>
+          <w:color w:val="333333"/>
+          <w:sz w:val="21"/>
+          <w:szCs w:val="21"/>
+        </w:rPr>
+        <w:t>REGION</w:t>
+      </w:r>
+      <w:r>
+        <w:rPr>
+          <w:rFonts w:ascii="Consolas" w:eastAsia="Times New Roman" w:hAnsi="Consolas" w:cs="Times New Roman"/>
+          <w:color w:val="A67F59"/>
+          <w:sz w:val="21"/>
+          <w:szCs w:val="21"/>
+        </w:rPr>
+        <w:t>&gt;</w:t>
+      </w:r>
+      <w:r>
+        <w:rPr>
+          <w:rFonts w:ascii="Consolas" w:eastAsia="Times New Roman" w:hAnsi="Consolas" w:cs="Times New Roman"/>
+          <w:color w:val="5F6364"/>
+          <w:sz w:val="21"/>
+          <w:szCs w:val="21"/>
+        </w:rPr>
+        <w:t>.</w:t>
+      </w:r>
+      <w:r>
+        <w:rPr>
+          <w:rFonts w:ascii="Consolas" w:eastAsia="Times New Roman" w:hAnsi="Consolas" w:cs="Times New Roman"/>
+          <w:color w:val="333333"/>
+          <w:sz w:val="21"/>
+          <w:szCs w:val="21"/>
+        </w:rPr>
+        <w:t>compute</w:t>
+      </w:r>
+      <w:r>
+        <w:rPr>
+          <w:rFonts w:ascii="Consolas" w:eastAsia="Times New Roman" w:hAnsi="Consolas" w:cs="Times New Roman"/>
+          <w:color w:val="5F6364"/>
+          <w:sz w:val="21"/>
+          <w:szCs w:val="21"/>
+        </w:rPr>
+        <w:t>.</w:t>
+      </w:r>
+      <w:r>
+        <w:rPr>
+          <w:rFonts w:ascii="Consolas" w:eastAsia="Times New Roman" w:hAnsi="Consolas" w:cs="Times New Roman"/>
+          <w:color w:val="333333"/>
+          <w:sz w:val="21"/>
+          <w:szCs w:val="21"/>
+        </w:rPr>
+        <w:t>amazonaws</w:t>
+      </w:r>
+      <w:r>
+        <w:rPr>
+          <w:rFonts w:ascii="Consolas" w:eastAsia="Times New Roman" w:hAnsi="Consolas" w:cs="Times New Roman"/>
+          <w:color w:val="5F6364"/>
+          <w:sz w:val="21"/>
+          <w:szCs w:val="21"/>
+        </w:rPr>
+        <w:t>.</w:t>
+      </w:r>
+      <w:r>
+        <w:rPr>
+          <w:rFonts w:ascii="Consolas" w:eastAsia="Times New Roman" w:hAnsi="Consolas" w:cs="Times New Roman"/>
+          <w:color w:val="333333"/>
+          <w:sz w:val="21"/>
+          <w:szCs w:val="21"/>
+        </w:rPr>
+        <w:t xml:space="preserve">com </w:t>
+      </w:r>
+      <w:r>
+        <w:rPr>
+          <w:rFonts w:ascii="Consolas" w:eastAsia="Times New Roman" w:hAnsi="Consolas" w:cs="Times New Roman"/>
+          <w:color w:val="A67F59"/>
+          <w:sz w:val="21"/>
+          <w:szCs w:val="21"/>
+        </w:rPr>
+        <w:t>--</w:t>
+      </w:r>
+      <w:r>
+        <w:rPr>
+          <w:rFonts w:ascii="Consolas" w:eastAsia="Times New Roman" w:hAnsi="Consolas" w:cs="Times New Roman"/>
+          <w:color w:val="333333"/>
+          <w:sz w:val="21"/>
+          <w:szCs w:val="21"/>
+        </w:rPr>
+        <w:t>server</w:t>
+      </w:r>
+      <w:r>
+        <w:rPr>
+          <w:rFonts w:ascii="Consolas" w:eastAsia="Times New Roman" w:hAnsi="Consolas" w:cs="Times New Roman"/>
+          <w:color w:val="A67F59"/>
+          <w:sz w:val="21"/>
+          <w:szCs w:val="21"/>
+        </w:rPr>
+        <w:t>=</w:t>
+      </w:r>
       <w:r>
         <w:rPr>
           <w:rFonts w:ascii="Consolas" w:eastAsia="Times New Roman" w:hAnsi="Consolas" w:cs="Times New Roman"/>
@@ -354,295 +504,7 @@
           <w:sz w:val="21"/>
           <w:szCs w:val="21"/>
         </w:rPr>
-        <w:t>usr</w:t>
-      </w:r>
-      <w:proofErr w:type="spellEnd"/>
-      <w:r>
-        <w:rPr>
-          <w:rFonts w:ascii="Consolas" w:eastAsia="Times New Roman" w:hAnsi="Consolas" w:cs="Times New Roman"/>
-          <w:color w:val="2F9C0A"/>
-          <w:sz w:val="21"/>
-          <w:szCs w:val="21"/>
-        </w:rPr>
-        <w:t>/bin/</w:t>
-      </w:r>
-      <w:proofErr w:type="spellStart"/>
-      <w:r>
-        <w:rPr>
-          <w:rFonts w:ascii="Consolas" w:eastAsia="Times New Roman" w:hAnsi="Consolas" w:cs="Times New Roman"/>
-          <w:color w:val="2F9C0A"/>
-          <w:sz w:val="21"/>
-          <w:szCs w:val="21"/>
-        </w:rPr>
-        <w:t>ssh</w:t>
-      </w:r>
-      <w:proofErr w:type="spellEnd"/>
-      <w:r>
-        <w:rPr>
-          <w:rFonts w:ascii="Consolas" w:eastAsia="Times New Roman" w:hAnsi="Consolas" w:cs="Times New Roman"/>
-          <w:color w:val="2F9C0A"/>
-          <w:sz w:val="21"/>
-          <w:szCs w:val="21"/>
-        </w:rPr>
-        <w:t xml:space="preserve"> -</w:t>
-      </w:r>
-      <w:proofErr w:type="spellStart"/>
-      <w:r>
-        <w:rPr>
-          <w:rFonts w:ascii="Consolas" w:eastAsia="Times New Roman" w:hAnsi="Consolas" w:cs="Times New Roman"/>
-          <w:color w:val="2F9C0A"/>
-          <w:sz w:val="21"/>
-          <w:szCs w:val="21"/>
-        </w:rPr>
-        <w:t>i</w:t>
-      </w:r>
-      <w:proofErr w:type="spellEnd"/>
-      <w:r>
-        <w:rPr>
-          <w:rFonts w:ascii="Consolas" w:eastAsia="Times New Roman" w:hAnsi="Consolas" w:cs="Times New Roman"/>
-          <w:color w:val="2F9C0A"/>
-          <w:sz w:val="21"/>
-          <w:szCs w:val="21"/>
-        </w:rPr>
-        <w:t xml:space="preserve"> ~/&lt;YOUR KEY FILE&gt;.</w:t>
-      </w:r>
-      <w:proofErr w:type="spellStart"/>
-      <w:r>
-        <w:rPr>
-          <w:rFonts w:ascii="Consolas" w:eastAsia="Times New Roman" w:hAnsi="Consolas" w:cs="Times New Roman"/>
-          <w:color w:val="2F9C0A"/>
-          <w:sz w:val="21"/>
-          <w:szCs w:val="21"/>
-        </w:rPr>
-        <w:t>pem</w:t>
-      </w:r>
-      <w:proofErr w:type="spellEnd"/>
-      <w:r>
-        <w:rPr>
-          <w:rFonts w:ascii="Consolas" w:eastAsia="Times New Roman" w:hAnsi="Consolas" w:cs="Times New Roman"/>
-          <w:color w:val="2F9C0A"/>
-          <w:sz w:val="21"/>
-          <w:szCs w:val="21"/>
-        </w:rPr>
-        <w:t>"</w:t>
-      </w:r>
-      <w:r>
-        <w:rPr>
-          <w:rFonts w:ascii="Consolas" w:eastAsia="Times New Roman" w:hAnsi="Consolas" w:cs="Times New Roman"/>
-          <w:color w:val="333333"/>
-          <w:sz w:val="21"/>
-          <w:szCs w:val="21"/>
-        </w:rPr>
-        <w:t xml:space="preserve"> hadoop@ec2</w:t>
-      </w:r>
-      <w:r>
-        <w:rPr>
-          <w:rFonts w:ascii="Consolas" w:eastAsia="Times New Roman" w:hAnsi="Consolas" w:cs="Times New Roman"/>
-          <w:color w:val="A67F59"/>
-          <w:sz w:val="21"/>
-          <w:szCs w:val="21"/>
-        </w:rPr>
-        <w:t>-&lt;</w:t>
-      </w:r>
-      <w:r>
-        <w:rPr>
-          <w:rFonts w:ascii="Consolas" w:eastAsia="Times New Roman" w:hAnsi="Consolas" w:cs="Times New Roman"/>
-          <w:color w:val="333333"/>
-          <w:sz w:val="21"/>
-          <w:szCs w:val="21"/>
-        </w:rPr>
-        <w:t>MASTER</w:t>
-      </w:r>
-      <w:r>
-        <w:rPr>
-          <w:rFonts w:ascii="Consolas" w:eastAsia="Times New Roman" w:hAnsi="Consolas" w:cs="Times New Roman"/>
-          <w:color w:val="A67F59"/>
-          <w:sz w:val="21"/>
-          <w:szCs w:val="21"/>
-        </w:rPr>
-        <w:t>-</w:t>
-      </w:r>
-      <w:r>
-        <w:rPr>
-          <w:rFonts w:ascii="Consolas" w:eastAsia="Times New Roman" w:hAnsi="Consolas" w:cs="Times New Roman"/>
-          <w:color w:val="333333"/>
-          <w:sz w:val="21"/>
-          <w:szCs w:val="21"/>
-        </w:rPr>
-        <w:t>PUBLIC</w:t>
-      </w:r>
-      <w:r>
-        <w:rPr>
-          <w:rFonts w:ascii="Consolas" w:eastAsia="Times New Roman" w:hAnsi="Consolas" w:cs="Times New Roman"/>
-          <w:color w:val="A67F59"/>
-          <w:sz w:val="21"/>
-          <w:szCs w:val="21"/>
-        </w:rPr>
-        <w:t>-</w:t>
-      </w:r>
-      <w:r>
-        <w:rPr>
-          <w:rFonts w:ascii="Consolas" w:eastAsia="Times New Roman" w:hAnsi="Consolas" w:cs="Times New Roman"/>
-          <w:color w:val="333333"/>
-          <w:sz w:val="21"/>
-          <w:szCs w:val="21"/>
-        </w:rPr>
-        <w:t>IP</w:t>
-      </w:r>
-      <w:r>
-        <w:rPr>
-          <w:rFonts w:ascii="Consolas" w:eastAsia="Times New Roman" w:hAnsi="Consolas" w:cs="Times New Roman"/>
-          <w:color w:val="A67F59"/>
-          <w:sz w:val="21"/>
-          <w:szCs w:val="21"/>
-        </w:rPr>
-        <w:t>&gt;</w:t>
-      </w:r>
-      <w:r>
-        <w:rPr>
-          <w:rFonts w:ascii="Consolas" w:eastAsia="Times New Roman" w:hAnsi="Consolas" w:cs="Times New Roman"/>
-          <w:color w:val="5F6364"/>
-          <w:sz w:val="21"/>
-          <w:szCs w:val="21"/>
-        </w:rPr>
-        <w:t>.</w:t>
-      </w:r>
-      <w:r>
-        <w:rPr>
-          <w:rFonts w:ascii="Consolas" w:eastAsia="Times New Roman" w:hAnsi="Consolas" w:cs="Times New Roman"/>
-          <w:color w:val="A67F59"/>
-          <w:sz w:val="21"/>
-          <w:szCs w:val="21"/>
-        </w:rPr>
-        <w:t>&lt;</w:t>
-      </w:r>
-      <w:r>
-        <w:rPr>
-          <w:rFonts w:ascii="Consolas" w:eastAsia="Times New Roman" w:hAnsi="Consolas" w:cs="Times New Roman"/>
-          <w:color w:val="333333"/>
-          <w:sz w:val="21"/>
-          <w:szCs w:val="21"/>
-        </w:rPr>
-        <w:t>REGION</w:t>
-      </w:r>
-      <w:r>
-        <w:rPr>
-          <w:rFonts w:ascii="Consolas" w:eastAsia="Times New Roman" w:hAnsi="Consolas" w:cs="Times New Roman"/>
-          <w:color w:val="A67F59"/>
-          <w:sz w:val="21"/>
-          <w:szCs w:val="21"/>
-        </w:rPr>
-        <w:t>&gt;</w:t>
-      </w:r>
-      <w:r>
-        <w:rPr>
-          <w:rFonts w:ascii="Consolas" w:eastAsia="Times New Roman" w:hAnsi="Consolas" w:cs="Times New Roman"/>
-          <w:color w:val="5F6364"/>
-          <w:sz w:val="21"/>
-          <w:szCs w:val="21"/>
-        </w:rPr>
-        <w:t>.</w:t>
-      </w:r>
-      <w:r>
-        <w:rPr>
-          <w:rFonts w:ascii="Consolas" w:eastAsia="Times New Roman" w:hAnsi="Consolas" w:cs="Times New Roman"/>
-          <w:color w:val="333333"/>
-          <w:sz w:val="21"/>
-          <w:szCs w:val="21"/>
-        </w:rPr>
-        <w:t>compute</w:t>
-      </w:r>
-      <w:r>
-        <w:rPr>
-          <w:rFonts w:ascii="Consolas" w:eastAsia="Times New Roman" w:hAnsi="Consolas" w:cs="Times New Roman"/>
-          <w:color w:val="5F6364"/>
-          <w:sz w:val="21"/>
-          <w:szCs w:val="21"/>
-        </w:rPr>
-        <w:t>.</w:t>
-      </w:r>
-      <w:r>
-        <w:rPr>
-          <w:rFonts w:ascii="Consolas" w:eastAsia="Times New Roman" w:hAnsi="Consolas" w:cs="Times New Roman"/>
-          <w:color w:val="333333"/>
-          <w:sz w:val="21"/>
-          <w:szCs w:val="21"/>
-        </w:rPr>
-        <w:t>amazonaws</w:t>
-      </w:r>
-      <w:r>
-        <w:rPr>
-          <w:rFonts w:ascii="Consolas" w:eastAsia="Times New Roman" w:hAnsi="Consolas" w:cs="Times New Roman"/>
-          <w:color w:val="5F6364"/>
-          <w:sz w:val="21"/>
-          <w:szCs w:val="21"/>
-        </w:rPr>
-        <w:t>.</w:t>
-      </w:r>
-      <w:r>
-        <w:rPr>
-          <w:rFonts w:ascii="Consolas" w:eastAsia="Times New Roman" w:hAnsi="Consolas" w:cs="Times New Roman"/>
-          <w:color w:val="333333"/>
-          <w:sz w:val="21"/>
-          <w:szCs w:val="21"/>
-        </w:rPr>
-        <w:t xml:space="preserve">com </w:t>
-      </w:r>
-      <w:r>
-        <w:rPr>
-          <w:rFonts w:ascii="Consolas" w:eastAsia="Times New Roman" w:hAnsi="Consolas" w:cs="Times New Roman"/>
-          <w:color w:val="A67F59"/>
-          <w:sz w:val="21"/>
-          <w:szCs w:val="21"/>
-        </w:rPr>
-        <w:t>--</w:t>
-      </w:r>
-      <w:r>
-        <w:rPr>
-          <w:rFonts w:ascii="Consolas" w:eastAsia="Times New Roman" w:hAnsi="Consolas" w:cs="Times New Roman"/>
-          <w:color w:val="333333"/>
-          <w:sz w:val="21"/>
-          <w:szCs w:val="21"/>
-        </w:rPr>
-        <w:t>server</w:t>
-      </w:r>
-      <w:r>
-        <w:rPr>
-          <w:rFonts w:ascii="Consolas" w:eastAsia="Times New Roman" w:hAnsi="Consolas" w:cs="Times New Roman"/>
-          <w:color w:val="A67F59"/>
-          <w:sz w:val="21"/>
-          <w:szCs w:val="21"/>
-        </w:rPr>
-        <w:t>=</w:t>
-      </w:r>
-      <w:r>
-        <w:rPr>
-          <w:rFonts w:ascii="Consolas" w:eastAsia="Times New Roman" w:hAnsi="Consolas" w:cs="Times New Roman"/>
-          <w:color w:val="2F9C0A"/>
-          <w:sz w:val="21"/>
-          <w:szCs w:val="21"/>
-        </w:rPr>
-        <w:t>"/</w:t>
-      </w:r>
-      <w:proofErr w:type="spellStart"/>
-      <w:r>
-        <w:rPr>
-          <w:rFonts w:ascii="Consolas" w:eastAsia="Times New Roman" w:hAnsi="Consolas" w:cs="Times New Roman"/>
-          <w:color w:val="2F9C0A"/>
-          <w:sz w:val="21"/>
-          <w:szCs w:val="21"/>
-        </w:rPr>
-        <w:t>usr</w:t>
-      </w:r>
-      <w:proofErr w:type="spellEnd"/>
-      <w:r>
-        <w:rPr>
-          <w:rFonts w:ascii="Consolas" w:eastAsia="Times New Roman" w:hAnsi="Consolas" w:cs="Times New Roman"/>
-          <w:color w:val="2F9C0A"/>
-          <w:sz w:val="21"/>
-          <w:szCs w:val="21"/>
-        </w:rPr>
-        <w:t>/bin/mosh-server"</w:t>
+        <w:t>"/usr/bin/mosh-server"</w:t>
       </w:r>
     </w:p>
     <w:p/>
@@ -678,15 +540,7 @@
     <w:p/>
     <w:p>
       <w:r>
-        <w:t xml:space="preserve">Make new user </w:t>
-      </w:r>
-      <w:proofErr w:type="spellStart"/>
-      <w:r>
-        <w:t>sudo</w:t>
-      </w:r>
-      <w:proofErr w:type="spellEnd"/>
-      <w:r>
-        <w:t xml:space="preserve"> user (increase permissions)</w:t>
+        <w:t>Make new user sudo user (increase permissions)</w:t>
       </w:r>
     </w:p>
     <w:p>
@@ -708,15 +562,7 @@
         </w:numPr>
       </w:pPr>
       <w:r>
-        <w:t xml:space="preserve">Edit </w:t>
-      </w:r>
-      <w:proofErr w:type="spellStart"/>
-      <w:r>
-        <w:t>visudo</w:t>
-      </w:r>
-      <w:proofErr w:type="spellEnd"/>
-      <w:r>
-        <w:t xml:space="preserve"> file</w:t>
+        <w:t>Edit visudo file</w:t>
       </w:r>
     </w:p>
     <w:p>
@@ -741,51 +587,33 @@
         </w:numPr>
       </w:pPr>
       <w:r>
-        <w:t>Note: the new user can now do ‘</w:t>
-      </w:r>
-      <w:proofErr w:type="spellStart"/>
-      <w:r>
-        <w:t>sudo</w:t>
-      </w:r>
-      <w:proofErr w:type="spellEnd"/>
-      <w:r>
-        <w:t xml:space="preserve"> </w:t>
-      </w:r>
-      <w:proofErr w:type="spellStart"/>
-      <w:r>
-        <w:t>su</w:t>
-      </w:r>
-      <w:proofErr w:type="spellEnd"/>
-      <w:r>
-        <w:t xml:space="preserve">’ and assume the role of root user.  This allows </w:t>
-      </w:r>
-    </w:p>
-    <w:p>
-      <w:pPr>
-        <w:pStyle w:val="ListParagraph"/>
-      </w:pPr>
-    </w:p>
-    <w:p>
-      <w:pPr>
-        <w:pStyle w:val="ListParagraph"/>
-      </w:pPr>
-    </w:p>
-    <w:p>
-      <w:pPr>
-        <w:pStyle w:val="ListParagraph"/>
-      </w:pPr>
-    </w:p>
-    <w:p>
-      <w:pPr>
-        <w:pStyle w:val="ListParagraph"/>
-      </w:pPr>
-    </w:p>
-    <w:p>
-      <w:pPr>
-        <w:pStyle w:val="ListParagraph"/>
-      </w:pPr>
-      <w:bookmarkStart w:id="0" w:name="_GoBack"/>
-      <w:bookmarkEnd w:id="0"/>
+        <w:t xml:space="preserve">Note: the new user can now do ‘sudo su’ and assume the role of root user.  This allows </w:t>
+      </w:r>
+    </w:p>
+    <w:p>
+      <w:pPr>
+        <w:pStyle w:val="ListParagraph"/>
+      </w:pPr>
+    </w:p>
+    <w:p>
+      <w:pPr>
+        <w:pStyle w:val="ListParagraph"/>
+      </w:pPr>
+    </w:p>
+    <w:p>
+      <w:pPr>
+        <w:pStyle w:val="ListParagraph"/>
+      </w:pPr>
+    </w:p>
+    <w:p>
+      <w:pPr>
+        <w:pStyle w:val="ListParagraph"/>
+      </w:pPr>
+    </w:p>
+    <w:p>
+      <w:pPr>
+        <w:pStyle w:val="ListParagraph"/>
+      </w:pPr>
     </w:p>
     <w:p>
       <w:pPr>
@@ -810,13 +638,8 @@
         <w:pStyle w:val="ListParagraph"/>
       </w:pPr>
       <w:r>
-        <w:t xml:space="preserve">: Give your user.pub file to </w:t>
-      </w:r>
-      <w:proofErr w:type="spellStart"/>
-      <w:r>
-        <w:t>kunal</w:t>
-      </w:r>
-      <w:proofErr w:type="spellEnd"/>
+        <w:t>: Give your user.pub file to kunal</w:t>
+      </w:r>
     </w:p>
     <w:p>
       <w:pPr>
@@ -826,31 +649,7 @@
         <w:t>:</w:t>
       </w:r>
       <w:r>
-        <w:t xml:space="preserve"> </w:t>
-      </w:r>
-      <w:proofErr w:type="spellStart"/>
-      <w:r>
-        <w:t>ssh</w:t>
-      </w:r>
-      <w:proofErr w:type="spellEnd"/>
-      <w:r>
-        <w:t xml:space="preserve"> -</w:t>
-      </w:r>
-      <w:proofErr w:type="spellStart"/>
-      <w:r>
-        <w:t>i</w:t>
-      </w:r>
-      <w:proofErr w:type="spellEnd"/>
-      <w:r>
-        <w:t xml:space="preserve"> </w:t>
-      </w:r>
-      <w:proofErr w:type="spellStart"/>
-      <w:r>
-        <w:t>user.pem</w:t>
-      </w:r>
-      <w:proofErr w:type="spellEnd"/>
-      <w:r>
-        <w:t xml:space="preserve"> sooraj@ec2-54-202-177-212.us-west-2.compute.amazonaws.com</w:t>
+        <w:t xml:space="preserve"> ssh -i user.pem sooraj@ec2-54-202-177-212.us-west-2.compute.amazonaws.com</w:t>
       </w:r>
     </w:p>
     <w:p>
@@ -861,15 +660,7 @@
         <w:t xml:space="preserve">: </w:t>
       </w:r>
       <w:r>
-        <w:t>spark-submit --packages org.mongodb.spark:mongo-spark-connector_2.11:2.2.0 ./codes/CF.py &gt; /home/</w:t>
-      </w:r>
-      <w:proofErr w:type="spellStart"/>
-      <w:r>
-        <w:t>hadoop</w:t>
-      </w:r>
-      <w:proofErr w:type="spellEnd"/>
-      <w:r>
-        <w:t>/output1.txt --driver-memory 45G --worker-memory 45G</w:t>
+        <w:t>spark-submit --packages org.mongodb.spark:mongo-spark-connector_2.11:2.2.0 ./codes/CF.py &gt; /home/hadoop/output1.txt --driver-memory 45G --worker-memory 45G</w:t>
       </w:r>
     </w:p>
     <w:p>
@@ -1059,13 +850,8 @@
       </w:r>
     </w:p>
     <w:p>
-      <w:proofErr w:type="spellStart"/>
-      <w:r>
-        <w:t>pyspark</w:t>
-      </w:r>
-      <w:proofErr w:type="spellEnd"/>
-      <w:r>
-        <w:t xml:space="preserve"> --packages org.mongodb.spark:mongo-spark-connector_2.11:2.2.0 --master yarn  --driver-memory 20G --driver-cores 4 --executor-cores 4 --executor-memory 20G</w:t>
+      <w:r>
+        <w:t>pyspark --packages org.mongodb.spark:mongo-spark-connector_2.11:2.2.0 --master yarn  --driver-memory 20G --driver-cores 4 --executor-cores 4 --executor-memory 20G</w:t>
       </w:r>
     </w:p>
     <w:p/>
@@ -1095,19 +881,11 @@
         </w:rPr>
         <w:t xml:space="preserve">The </w:t>
       </w:r>
-      <w:proofErr w:type="spellStart"/>
       <w:r>
         <w:rPr>
           <w:highlight w:val="yellow"/>
         </w:rPr>
-        <w:t>Binarized</w:t>
-      </w:r>
-      <w:proofErr w:type="spellEnd"/>
-      <w:r>
-        <w:rPr>
-          <w:highlight w:val="yellow"/>
-        </w:rPr>
-        <w:t xml:space="preserve"> </w:t>
+        <w:t xml:space="preserve">Binarized </w:t>
       </w:r>
       <w:r>
         <w:rPr>
@@ -1142,13 +920,8 @@
           <w:numId w:val="1"/>
         </w:numPr>
       </w:pPr>
-      <w:proofErr w:type="spellStart"/>
-      <w:r>
-        <w:t>Binarized</w:t>
-      </w:r>
-      <w:proofErr w:type="spellEnd"/>
-      <w:r>
-        <w:t xml:space="preserve"> (Boolean) Multinomial Naive Bayes : instead of measuring all the occurrences of the term t in the document, it measures it only</w:t>
+      <w:r>
+        <w:t>Binarized (Boolean) Multinomial Naive Bayes : instead of measuring all the occurrences of the term t in the document, it measures it only</w:t>
       </w:r>
       <w:r>
         <w:t xml:space="preserve"> once</w:t>
@@ -1191,13 +964,8 @@
     </w:p>
     <w:p/>
     <w:p>
-      <w:proofErr w:type="spellStart"/>
-      <w:r>
-        <w:t>ngrams</w:t>
-      </w:r>
-      <w:proofErr w:type="spellEnd"/>
-      <w:r>
-        <w:t xml:space="preserve"> example:</w:t>
+      <w:r>
+        <w:t>ngrams example:</w:t>
       </w:r>
     </w:p>
     <w:p>
@@ -1214,23 +982,18 @@
     <w:p>
       <w:pPr>
         <w:rPr>
-          <w:b/>
-        </w:rPr>
-      </w:pPr>
-      <w:r>
-        <w:rPr>
-          <w:b/>
-        </w:rPr>
-        <w:t xml:space="preserve">try </w:t>
-      </w:r>
-      <w:proofErr w:type="spellStart"/>
-      <w:r>
-        <w:rPr>
-          <w:b/>
-        </w:rPr>
-        <w:t>StopWordsRemover</w:t>
-      </w:r>
-      <w:proofErr w:type="spellEnd"/>
+          <w:strike/>
+        </w:rPr>
+      </w:pPr>
+      <w:r>
+        <w:rPr>
+          <w:strike/>
+        </w:rPr>
+        <w:t>try StopWordsRemover</w:t>
+      </w:r>
+      <w:r>
+        <w:t>…… bad for sentiment analysis</w:t>
+      </w:r>
     </w:p>
     <w:p/>
     <w:p>
@@ -1251,15 +1014,7 @@
     <w:p/>
     <w:p>
       <w:r>
-        <w:t xml:space="preserve">Launching </w:t>
-      </w:r>
-      <w:proofErr w:type="spellStart"/>
-      <w:r>
-        <w:t>pyspark</w:t>
-      </w:r>
-      <w:proofErr w:type="spellEnd"/>
-      <w:r>
-        <w:t xml:space="preserve"> with various packages</w:t>
+        <w:t>Launching pyspark with various packages</w:t>
       </w:r>
     </w:p>
     <w:p>
@@ -1275,42 +1030,18 @@
       </w:r>
     </w:p>
     <w:p>
-      <w:pPr>
-        <w:pStyle w:val="ListParagraph"/>
-      </w:pPr>
-      <w:proofErr w:type="spellStart"/>
-      <w:r>
-        <w:t>pyspark</w:t>
-      </w:r>
-      <w:proofErr w:type="spellEnd"/>
-      <w:r>
-        <w:t xml:space="preserve"> --packages </w:t>
-      </w:r>
-      <w:proofErr w:type="spellStart"/>
-      <w:r>
-        <w:t>com.amazonaws:aws-java-sdk</w:t>
-      </w:r>
-      <w:proofErr w:type="spellEnd"/>
-      <w:r>
-        <w:t>- pom:1.10.34,org.apache.hado op:hadoop-aws:2.7.2</w:t>
-      </w:r>
-    </w:p>
-    <w:p>
-      <w:pPr>
-        <w:pStyle w:val="ListParagraph"/>
-      </w:pPr>
-    </w:p>
-    <w:p>
-      <w:r>
-        <w:t>spark-submit --packages org.mongodb.spark:mongo-spark-connector_2.11:2.2.0 --master yarn  --driver-memory 45G --driver-cores 4 --executor-cores 4 --executor-memory 45G CF.py &gt; /home/</w:t>
-      </w:r>
-      <w:proofErr w:type="spellStart"/>
-      <w:r>
-        <w:t>sooraj</w:t>
-      </w:r>
-      <w:proofErr w:type="spellEnd"/>
-      <w:r>
-        <w:t>/CF_out.txt</w:t>
+      <w:r>
+        <w:t>pyspark --packages com.amazonaws:aws-java-sdk-pom:1.10.34,org.apache.hadoop:hadoop-aws:2.7.2</w:t>
+      </w:r>
+    </w:p>
+    <w:p>
+      <w:pPr>
+        <w:pStyle w:val="ListParagraph"/>
+      </w:pPr>
+    </w:p>
+    <w:p>
+      <w:r>
+        <w:t>spark-submit --packages org.mongodb.spark:mongo-spark-connector_2.11:2.2.0 --master yarn  --driver-memory 45G --driver-cores 4 --executor-cores 4 --executor-memory 45G CF.py &gt; /home/sooraj/CF_out.txt</w:t>
       </w:r>
     </w:p>
     <w:p/>
@@ -1329,51 +1060,14 @@
         </w:numPr>
       </w:pPr>
       <w:r>
-        <w:t xml:space="preserve">update Naïve Bayes to read </w:t>
-      </w:r>
-      <w:proofErr w:type="spellStart"/>
-      <w:r>
-        <w:t>dataframes</w:t>
-      </w:r>
-      <w:proofErr w:type="spellEnd"/>
-      <w:r>
-        <w:t xml:space="preserve"> directly from S3 – before that </w:t>
-      </w:r>
-      <w:proofErr w:type="spellStart"/>
-      <w:r>
-        <w:t>Sooraj</w:t>
-      </w:r>
-      <w:proofErr w:type="spellEnd"/>
-      <w:r>
-        <w:t xml:space="preserve"> needs to run the </w:t>
-      </w:r>
-      <w:proofErr w:type="spellStart"/>
-      <w:r>
-        <w:t>preproc</w:t>
-      </w:r>
-      <w:proofErr w:type="spellEnd"/>
-      <w:r>
-        <w:t xml:space="preserve"> code</w:t>
-      </w:r>
-    </w:p>
-    <w:p/>
-    <w:p>
-      <w:r>
-        <w:t xml:space="preserve">Use the command below to launch </w:t>
-      </w:r>
-      <w:proofErr w:type="spellStart"/>
-      <w:r>
-        <w:t>pyspark</w:t>
-      </w:r>
-      <w:proofErr w:type="spellEnd"/>
-      <w:r>
-        <w:t xml:space="preserve"> with </w:t>
-      </w:r>
-      <w:proofErr w:type="spellStart"/>
-      <w:r>
-        <w:t>jupyter</w:t>
-      </w:r>
-      <w:proofErr w:type="spellEnd"/>
+        <w:t>update Naïve Bayes to read dataframes directly from S3 – before that Sooraj needs to run the preproc code</w:t>
+      </w:r>
+    </w:p>
+    <w:p/>
+    <w:p>
+      <w:r>
+        <w:t>Use the command below to launch pyspark with jupyter</w:t>
+      </w:r>
     </w:p>
     <w:p>
       <w:hyperlink r:id="rId14" w:history="1">
@@ -1386,24 +1080,65 @@
       </w:hyperlink>
     </w:p>
     <w:p>
-      <w:proofErr w:type="spellStart"/>
-      <w:r>
-        <w:t>jupyter</w:t>
-      </w:r>
-      <w:proofErr w:type="spellEnd"/>
-      <w:r>
-        <w:t xml:space="preserve"> notebook --profile=</w:t>
-      </w:r>
-      <w:proofErr w:type="spellStart"/>
-      <w:r>
-        <w:t>pyspark</w:t>
-      </w:r>
-      <w:proofErr w:type="spellEnd"/>
-      <w:r>
-        <w:t xml:space="preserve"> --allow-root</w:t>
+      <w:r>
+        <w:t>jupyter notebook --profile=pyspark --allow-root</w:t>
       </w:r>
       <w:r>
         <w:t xml:space="preserve"> </w:t>
+      </w:r>
+    </w:p>
+    <w:p/>
+    <w:p/>
+    <w:p>
+      <w:r>
+        <w:t xml:space="preserve">from kunal user, first added switch_pyspark to bash profile </w:t>
+      </w:r>
+      <w:r>
+        <w:sym w:font="Wingdings" w:char="F0E0"/>
+      </w:r>
+      <w:r>
+        <w:t xml:space="preserve"> sourced it </w:t>
+      </w:r>
+      <w:r>
+        <w:sym w:font="Wingdings" w:char="F0E0"/>
+      </w:r>
+      <w:r>
+        <w:t xml:space="preserve"> ran pyspark; press A (Always allow from localhost) </w:t>
+      </w:r>
+      <w:r>
+        <w:sym w:font="Wingdings" w:char="F0E0"/>
+      </w:r>
+      <w:r>
+        <w:t xml:space="preserve"> press CTRL C, then copy paste the url into safari – BUT, replace 8889 with 8888.</w:t>
+      </w:r>
+    </w:p>
+    <w:p>
+      <w:r>
+        <w:t>In the notebook, run:</w:t>
+      </w:r>
+    </w:p>
+    <w:p>
+      <w:r>
+        <w:t>!sudo pip install pyspark</w:t>
+      </w:r>
+    </w:p>
+    <w:p/>
+    <w:p/>
+    <w:p/>
+    <w:p>
+      <w:r>
+        <w:t>df.</w:t>
+      </w:r>
+      <w:bookmarkStart w:id="0" w:name="_GoBack"/>
+      <w:bookmarkEnd w:id="0"/>
+      <w:r>
+        <w:t>show(</w:t>
+      </w:r>
+      <w:r>
+        <w:t>truncate=False</w:t>
+      </w:r>
+      <w:r>
+        <w:t>)……</w:t>
       </w:r>
     </w:p>
     <w:sectPr>

</xml_diff>